<commit_message>
Merge remote changes before pushing
</commit_message>
<xml_diff>
--- a/public/myresume.docx
+++ b/public/myresume.docx
@@ -152,7 +152,7 @@
       </w:r>
       <w:r>
         <w:pict w14:anchorId="5249376E">
-          <v:rect id="_x0000_i1025" style="width:0;height:1.5pt" o:hralign="center" o:hrstd="t" o:hr="t" fillcolor="#a0a0a0" stroked="f"/>
+          <v:rect id="_x0000_i1041" style="width:0;height:1.5pt" o:hralign="center" o:hrstd="t" o:hr="t" fillcolor="#a0a0a0" stroked="f"/>
         </w:pict>
       </w:r>
       <w:r>
@@ -201,7 +201,7 @@
       </w:r>
       <w:r>
         <w:pict w14:anchorId="78AD5002">
-          <v:rect id="_x0000_i1026" style="width:0;height:1.5pt" o:hralign="center" o:hrstd="t" o:hr="t" fillcolor="#a0a0a0" stroked="f"/>
+          <v:rect id="_x0000_i1042" style="width:0;height:1.5pt" o:hralign="center" o:hrstd="t" o:hr="t" fillcolor="#a0a0a0" stroked="f"/>
         </w:pict>
       </w:r>
     </w:p>
@@ -266,7 +266,7 @@
       </w:r>
       <w:r>
         <w:pict w14:anchorId="30B459B4">
-          <v:rect id="_x0000_i1027" style="width:0;height:1.5pt" o:hralign="center" o:hrstd="t" o:hr="t" fillcolor="#a0a0a0" stroked="f"/>
+          <v:rect id="_x0000_i1043" style="width:0;height:1.5pt" o:hralign="center" o:hrstd="t" o:hr="t" fillcolor="#a0a0a0" stroked="f"/>
         </w:pict>
       </w:r>
     </w:p>
@@ -333,7 +333,15 @@
           <w:sz w:val="20"/>
           <w:szCs w:val="20"/>
         </w:rPr>
-        <w:t xml:space="preserve"> Python (Pandas, NumPy, Scikit-learn)</w:t>
+        <w:t xml:space="preserve"> Python (Pandas, NumPy, Scikit-learn</w:t>
+      </w:r>
+      <w:proofErr w:type="gramStart"/>
+      <w:r>
+        <w:rPr>
+          <w:sz w:val="20"/>
+          <w:szCs w:val="20"/>
+        </w:rPr>
+        <w:t>)</w:t>
       </w:r>
       <w:r>
         <w:rPr>
@@ -342,6 +350,7 @@
         </w:rPr>
         <w:t>,C++</w:t>
       </w:r>
+      <w:proofErr w:type="gramEnd"/>
       <w:r>
         <w:rPr>
           <w:sz w:val="20"/>
@@ -487,6 +496,7 @@
         <w:t xml:space="preserve">, Data Structure in </w:t>
       </w:r>
       <w:proofErr w:type="spellStart"/>
+      <w:proofErr w:type="gramStart"/>
       <w:r>
         <w:rPr>
           <w:sz w:val="20"/>
@@ -502,6 +512,7 @@
         <w:t>,Fire</w:t>
       </w:r>
       <w:proofErr w:type="spellEnd"/>
+      <w:proofErr w:type="gramEnd"/>
       <w:r>
         <w:rPr>
           <w:sz w:val="20"/>
@@ -703,7 +714,7 @@
       </w:pPr>
       <w:r>
         <w:pict w14:anchorId="0ACA41F3">
-          <v:rect id="_x0000_i1028" style="width:0;height:1.5pt" o:hralign="center" o:hrstd="t" o:hr="t" fillcolor="#a0a0a0" stroked="f"/>
+          <v:rect id="_x0000_i1044" style="width:0;height:1.5pt" o:hralign="center" o:hrstd="t" o:hr="t" fillcolor="#a0a0a0" stroked="f"/>
         </w:pict>
       </w:r>
       <w:r>
@@ -1134,6 +1145,12 @@
     <w:sectPr>
       <w:pgSz w:w="11909" w:h="16834"/>
       <w:pgMar w:top="1440" w:right="1440" w:bottom="1440" w:left="1440" w:header="720" w:footer="720" w:gutter="0"/>
+      <w:pgBorders w:offsetFrom="page">
+        <w:top w:val="single" w:sz="4" w:space="24" w:color="auto"/>
+        <w:left w:val="single" w:sz="4" w:space="24" w:color="auto"/>
+        <w:bottom w:val="single" w:sz="4" w:space="24" w:color="auto"/>
+        <w:right w:val="single" w:sz="4" w:space="24" w:color="auto"/>
+      </w:pgBorders>
       <w:pgNumType w:start="1"/>
       <w:cols w:space="720"/>
     </w:sectPr>

</xml_diff>